<commit_message>
Finished Docker Install instruction for Windows 11
</commit_message>
<xml_diff>
--- a/Documentation/Docker Environment Installation.docx
+++ b/Documentation/Docker Environment Installation.docx
@@ -1475,8 +1475,19 @@
           <w:szCs w:val="24"/>
           <w:lang w:val="en-US"/>
         </w:rPr>
-        <w:t>cd pnyx</w:t>
-      </w:r>
+        <w:t xml:space="preserve">cd </w:t>
+      </w:r>
+      <w:proofErr w:type="spellStart"/>
+      <w:r>
+        <w:rPr>
+          <w:rFonts w:ascii="Lucida Console" w:hAnsi="Lucida Console" w:cs="Lucida Console"/>
+          <w:sz w:val="24"/>
+          <w:szCs w:val="24"/>
+          <w:lang w:val="en-US"/>
+        </w:rPr>
+        <w:t>pnyx</w:t>
+      </w:r>
+      <w:proofErr w:type="spellEnd"/>
     </w:p>
     <w:p>
       <w:pPr>
@@ -2012,44 +2023,1360 @@
     <w:p>
       <w:pPr>
         <w:rPr>
-          <w:lang w:val="en-US"/>
-        </w:rPr>
-      </w:pPr>
-    </w:p>
-    <w:p>
-      <w:pPr>
-        <w:rPr>
-          <w:lang w:val="en-US"/>
-        </w:rPr>
-      </w:pPr>
-    </w:p>
-    <w:p>
-      <w:pPr>
-        <w:rPr>
-          <w:lang w:val="en-US"/>
-        </w:rPr>
-      </w:pPr>
-    </w:p>
-    <w:p>
-      <w:pPr>
-        <w:rPr>
-          <w:lang w:val="en-US"/>
-        </w:rPr>
-      </w:pPr>
-      <w:r>
-        <w:rPr>
-          <w:lang w:val="en-US"/>
-        </w:rPr>
-        <w:t>https://learn.microsoft.com/de-de/aspnet/core/security/docker-compose-https?view=aspnetcore-6.0</w:t>
-      </w:r>
-    </w:p>
-    <w:p>
-      <w:pPr>
-        <w:rPr>
           <w:rFonts w:asciiTheme="majorHAnsi" w:eastAsiaTheme="majorEastAsia" w:hAnsiTheme="majorHAnsi" w:cstheme="majorBidi"/>
-          <w:color w:val="2F5496" w:themeColor="accent1" w:themeShade="BF"/>
-          <w:sz w:val="26"/>
-          <w:szCs w:val="26"/>
+          <w:color w:val="1F3763" w:themeColor="accent1" w:themeShade="7F"/>
+          <w:sz w:val="24"/>
+          <w:szCs w:val="24"/>
+          <w:lang w:val="en-US"/>
+        </w:rPr>
+      </w:pPr>
+      <w:r>
+        <w:rPr>
+          <w:lang w:val="en-US"/>
+        </w:rPr>
+        <w:br w:type="page"/>
+      </w:r>
+    </w:p>
+    <w:p>
+      <w:pPr>
+        <w:pStyle w:val="berschrift3"/>
+        <w:rPr>
+          <w:lang w:val="en-US"/>
+        </w:rPr>
+      </w:pPr>
+      <w:r>
+        <w:rPr>
+          <w:lang w:val="en-US"/>
+        </w:rPr>
+        <w:lastRenderedPageBreak/>
+        <w:t xml:space="preserve">Register </w:t>
+      </w:r>
+      <w:r>
+        <w:rPr>
+          <w:lang w:val="en-US"/>
+        </w:rPr>
+        <w:t>https cert</w:t>
+      </w:r>
+    </w:p>
+    <w:p>
+      <w:pPr>
+        <w:rPr>
+          <w:lang w:val="en-US"/>
+        </w:rPr>
+      </w:pPr>
+      <w:r>
+        <w:rPr>
+          <w:lang w:val="en-US"/>
+        </w:rPr>
+        <w:t>In the next step self-signed https-certs must be registered as described here:</w:t>
+      </w:r>
+    </w:p>
+    <w:p>
+      <w:pPr>
+        <w:rPr>
+          <w:lang w:val="en-US"/>
+        </w:rPr>
+      </w:pPr>
+      <w:hyperlink r:id="rId36" w:history="1">
+        <w:r>
+          <w:rPr>
+            <w:rStyle w:val="Hyperlink"/>
+            <w:lang w:val="en-US"/>
+          </w:rPr>
+          <w:t>https://learn.microsoft.com/de-de/aspnet/core/security/docker-compose-https?view=aspnetcore-6.0</w:t>
+        </w:r>
+      </w:hyperlink>
+    </w:p>
+    <w:p>
+      <w:pPr>
+        <w:rPr>
+          <w:lang w:val="en-US"/>
+        </w:rPr>
+      </w:pPr>
+      <w:r>
+        <w:rPr>
+          <w:lang w:val="en-US"/>
+        </w:rPr>
+        <w:t xml:space="preserve">Create a new https cert </w:t>
+      </w:r>
+      <w:r>
+        <w:rPr>
+          <w:lang w:val="en-US"/>
+        </w:rPr>
+        <w:t xml:space="preserve">with password as defined in the </w:t>
+      </w:r>
+      <w:proofErr w:type="spellStart"/>
+      <w:r>
+        <w:rPr>
+          <w:lang w:val="en-US"/>
+        </w:rPr>
+        <w:t>pnyx</w:t>
+      </w:r>
+      <w:proofErr w:type="spellEnd"/>
+      <w:r>
+        <w:rPr>
+          <w:lang w:val="en-US"/>
+        </w:rPr>
+        <w:t xml:space="preserve"> docker compose file:</w:t>
+      </w:r>
+    </w:p>
+    <w:p>
+      <w:pPr>
+        <w:rPr>
+          <w:lang w:val="en-US"/>
+        </w:rPr>
+      </w:pPr>
+      <w:r>
+        <w:rPr>
+          <w:noProof/>
+          <w:lang w:val="en-US"/>
+        </w:rPr>
+        <w:drawing>
+          <wp:inline distT="0" distB="0" distL="0" distR="0" wp14:anchorId="0743F9F7" wp14:editId="60820819">
+            <wp:extent cx="5753100" cy="4076700"/>
+            <wp:effectExtent l="0" t="0" r="0" b="0"/>
+            <wp:docPr id="5" name="Grafik 5"/>
+            <wp:cNvGraphicFramePr>
+              <a:graphicFrameLocks xmlns:a="http://schemas.openxmlformats.org/drawingml/2006/main" noChangeAspect="1"/>
+            </wp:cNvGraphicFramePr>
+            <a:graphic xmlns:a="http://schemas.openxmlformats.org/drawingml/2006/main">
+              <a:graphicData uri="http://schemas.openxmlformats.org/drawingml/2006/picture">
+                <pic:pic xmlns:pic="http://schemas.openxmlformats.org/drawingml/2006/picture">
+                  <pic:nvPicPr>
+                    <pic:cNvPr id="0" name="Picture 1"/>
+                    <pic:cNvPicPr>
+                      <a:picLocks noChangeAspect="1" noChangeArrowheads="1"/>
+                    </pic:cNvPicPr>
+                  </pic:nvPicPr>
+                  <pic:blipFill>
+                    <a:blip r:embed="rId37">
+                      <a:extLst>
+                        <a:ext uri="{28A0092B-C50C-407E-A947-70E740481C1C}">
+                          <a14:useLocalDpi xmlns:a14="http://schemas.microsoft.com/office/drawing/2010/main" val="0"/>
+                        </a:ext>
+                      </a:extLst>
+                    </a:blip>
+                    <a:srcRect/>
+                    <a:stretch>
+                      <a:fillRect/>
+                    </a:stretch>
+                  </pic:blipFill>
+                  <pic:spPr bwMode="auto">
+                    <a:xfrm>
+                      <a:off x="0" y="0"/>
+                      <a:ext cx="5753100" cy="4076700"/>
+                    </a:xfrm>
+                    <a:prstGeom prst="rect">
+                      <a:avLst/>
+                    </a:prstGeom>
+                    <a:noFill/>
+                    <a:ln>
+                      <a:noFill/>
+                    </a:ln>
+                  </pic:spPr>
+                </pic:pic>
+              </a:graphicData>
+            </a:graphic>
+          </wp:inline>
+        </w:drawing>
+      </w:r>
+    </w:p>
+    <w:p>
+      <w:pPr>
+        <w:rPr>
+          <w:lang w:val="en-US"/>
+        </w:rPr>
+      </w:pPr>
+      <w:r>
+        <w:rPr>
+          <w:lang w:val="en-US"/>
+        </w:rPr>
+        <w:t xml:space="preserve">Open a MS-DOS console as administrator within the </w:t>
+      </w:r>
+      <w:proofErr w:type="spellStart"/>
+      <w:r>
+        <w:rPr>
+          <w:lang w:val="en-US"/>
+        </w:rPr>
+        <w:t>pnyx</w:t>
+      </w:r>
+      <w:proofErr w:type="spellEnd"/>
+      <w:r>
+        <w:rPr>
+          <w:lang w:val="en-US"/>
+        </w:rPr>
+        <w:t xml:space="preserve"> frontend folder </w:t>
+      </w:r>
+      <w:r>
+        <w:rPr>
+          <w:lang w:val="en-US"/>
+        </w:rPr>
+        <w:t>(</w:t>
+      </w:r>
+      <w:r>
+        <w:rPr>
+          <w:lang w:val="en-US"/>
+        </w:rPr>
+        <w:t>C:\Users\</w:t>
+      </w:r>
+      <w:r>
+        <w:rPr>
+          <w:lang w:val="en-US"/>
+        </w:rPr>
+        <w:t>&lt;u</w:t>
+      </w:r>
+      <w:r>
+        <w:rPr>
+          <w:lang w:val="en-US"/>
+        </w:rPr>
+        <w:t>ser</w:t>
+      </w:r>
+      <w:r>
+        <w:rPr>
+          <w:lang w:val="en-US"/>
+        </w:rPr>
+        <w:t>&gt;</w:t>
+      </w:r>
+      <w:proofErr w:type="gramStart"/>
+      <w:r>
+        <w:rPr>
+          <w:lang w:val="en-US"/>
+        </w:rPr>
+        <w:t>\Documents\</w:t>
+      </w:r>
+      <w:proofErr w:type="spellStart"/>
+      <w:r>
+        <w:rPr>
+          <w:lang w:val="en-US"/>
+        </w:rPr>
+        <w:t>pnyx</w:t>
+      </w:r>
+      <w:proofErr w:type="spellEnd"/>
+      <w:r>
+        <w:rPr>
+          <w:lang w:val="en-US"/>
+        </w:rPr>
+        <w:t xml:space="preserve">\Frontend </w:t>
+      </w:r>
+      <w:r>
+        <w:rPr>
+          <w:lang w:val="en-US"/>
+        </w:rPr>
+        <w:t>)</w:t>
+      </w:r>
+      <w:proofErr w:type="gramEnd"/>
+      <w:r>
+        <w:rPr>
+          <w:lang w:val="en-US"/>
+        </w:rPr>
+        <w:t xml:space="preserve"> </w:t>
+      </w:r>
+      <w:r>
+        <w:rPr>
+          <w:lang w:val="en-US"/>
+        </w:rPr>
+        <w:t xml:space="preserve">and </w:t>
+      </w:r>
+      <w:r>
+        <w:rPr>
+          <w:lang w:val="en-US"/>
+        </w:rPr>
+        <w:t>enter</w:t>
+      </w:r>
+      <w:r>
+        <w:rPr>
+          <w:lang w:val="en-US"/>
+        </w:rPr>
+        <w:t xml:space="preserve"> the following:</w:t>
+      </w:r>
+    </w:p>
+    <w:p>
+      <w:pPr>
+        <w:rPr>
+          <w:rStyle w:val="hljs-parameter"/>
+          <w:rFonts w:ascii="Consolas" w:hAnsi="Consolas"/>
+          <w:noProof/>
+          <w:color w:val="006881"/>
+          <w:sz w:val="21"/>
+          <w:szCs w:val="21"/>
+          <w:shd w:val="clear" w:color="auto" w:fill="F2F2F2"/>
+          <w:lang w:val="en-US"/>
+        </w:rPr>
+      </w:pPr>
+      <w:r>
+        <w:rPr>
+          <w:rStyle w:val="hljs-keyword"/>
+          <w:rFonts w:ascii="Consolas" w:hAnsi="Consolas"/>
+          <w:noProof/>
+          <w:color w:val="0101FD"/>
+          <w:sz w:val="21"/>
+          <w:szCs w:val="21"/>
+          <w:shd w:val="clear" w:color="auto" w:fill="F2F2F2"/>
+          <w:lang w:val="en-US"/>
+        </w:rPr>
+        <w:t>dotnet</w:t>
+      </w:r>
+      <w:r>
+        <w:rPr>
+          <w:rFonts w:ascii="Consolas" w:hAnsi="Consolas"/>
+          <w:noProof/>
+          <w:color w:val="171717"/>
+          <w:sz w:val="21"/>
+          <w:szCs w:val="21"/>
+          <w:shd w:val="clear" w:color="auto" w:fill="F2F2F2"/>
+          <w:lang w:val="en-US"/>
+        </w:rPr>
+        <w:t xml:space="preserve"> </w:t>
+      </w:r>
+      <w:r>
+        <w:rPr>
+          <w:rStyle w:val="hljs-keyword"/>
+          <w:rFonts w:ascii="Consolas" w:hAnsi="Consolas"/>
+          <w:noProof/>
+          <w:color w:val="0101FD"/>
+          <w:sz w:val="21"/>
+          <w:szCs w:val="21"/>
+          <w:shd w:val="clear" w:color="auto" w:fill="F2F2F2"/>
+          <w:lang w:val="en-US"/>
+        </w:rPr>
+        <w:t>dev-certs</w:t>
+      </w:r>
+      <w:r>
+        <w:rPr>
+          <w:rFonts w:ascii="Consolas" w:hAnsi="Consolas"/>
+          <w:noProof/>
+          <w:color w:val="171717"/>
+          <w:sz w:val="21"/>
+          <w:szCs w:val="21"/>
+          <w:shd w:val="clear" w:color="auto" w:fill="F2F2F2"/>
+          <w:lang w:val="en-US"/>
+        </w:rPr>
+        <w:t xml:space="preserve"> https</w:t>
+      </w:r>
+      <w:r>
+        <w:rPr>
+          <w:rStyle w:val="hljs-parameter"/>
+          <w:rFonts w:ascii="Consolas" w:hAnsi="Consolas"/>
+          <w:noProof/>
+          <w:color w:val="006881"/>
+          <w:sz w:val="21"/>
+          <w:szCs w:val="21"/>
+          <w:shd w:val="clear" w:color="auto" w:fill="F2F2F2"/>
+          <w:lang w:val="en-US"/>
+        </w:rPr>
+        <w:t xml:space="preserve"> -ep</w:t>
+      </w:r>
+      <w:r>
+        <w:rPr>
+          <w:rFonts w:ascii="Consolas" w:hAnsi="Consolas"/>
+          <w:noProof/>
+          <w:color w:val="171717"/>
+          <w:sz w:val="21"/>
+          <w:szCs w:val="21"/>
+          <w:shd w:val="clear" w:color="auto" w:fill="F2F2F2"/>
+          <w:lang w:val="en-US"/>
+        </w:rPr>
+        <w:t xml:space="preserve"> %USERPROFILE%\.aspnet\https\aspnetapp.pfx</w:t>
+      </w:r>
+      <w:r>
+        <w:rPr>
+          <w:rStyle w:val="hljs-parameter"/>
+          <w:rFonts w:ascii="Consolas" w:hAnsi="Consolas"/>
+          <w:noProof/>
+          <w:color w:val="006881"/>
+          <w:sz w:val="21"/>
+          <w:szCs w:val="21"/>
+          <w:shd w:val="clear" w:color="auto" w:fill="F2F2F2"/>
+          <w:lang w:val="en-US"/>
+        </w:rPr>
+        <w:t xml:space="preserve"> -p</w:t>
+      </w:r>
+      <w:r>
+        <w:rPr>
+          <w:rStyle w:val="hljs-parameter"/>
+          <w:rFonts w:ascii="Consolas" w:hAnsi="Consolas"/>
+          <w:noProof/>
+          <w:color w:val="006881"/>
+          <w:sz w:val="21"/>
+          <w:szCs w:val="21"/>
+          <w:shd w:val="clear" w:color="auto" w:fill="F2F2F2"/>
+          <w:lang w:val="en-US"/>
+        </w:rPr>
+        <w:t xml:space="preserve"> Start#123</w:t>
+      </w:r>
+    </w:p>
+    <w:p>
+      <w:pPr>
+        <w:rPr>
+          <w:rStyle w:val="hljs-parameter"/>
+          <w:rFonts w:ascii="Consolas" w:hAnsi="Consolas"/>
+          <w:noProof/>
+          <w:color w:val="006881"/>
+          <w:sz w:val="21"/>
+          <w:szCs w:val="21"/>
+          <w:shd w:val="clear" w:color="auto" w:fill="F2F2F2"/>
+          <w:lang w:val="en-US"/>
+        </w:rPr>
+      </w:pPr>
+      <w:r>
+        <w:rPr>
+          <w:rStyle w:val="hljs-keyword"/>
+          <w:rFonts w:ascii="Consolas" w:hAnsi="Consolas"/>
+          <w:noProof/>
+          <w:color w:val="0101FD"/>
+          <w:sz w:val="21"/>
+          <w:szCs w:val="21"/>
+          <w:shd w:val="clear" w:color="auto" w:fill="F2F2F2"/>
+          <w:lang w:val="en-US"/>
+        </w:rPr>
+        <w:t>dotnet</w:t>
+      </w:r>
+      <w:r>
+        <w:rPr>
+          <w:rFonts w:ascii="Consolas" w:hAnsi="Consolas"/>
+          <w:noProof/>
+          <w:color w:val="171717"/>
+          <w:sz w:val="21"/>
+          <w:szCs w:val="21"/>
+          <w:shd w:val="clear" w:color="auto" w:fill="F2F2F2"/>
+          <w:lang w:val="en-US"/>
+        </w:rPr>
+        <w:t xml:space="preserve"> </w:t>
+      </w:r>
+      <w:r>
+        <w:rPr>
+          <w:rStyle w:val="hljs-keyword"/>
+          <w:rFonts w:ascii="Consolas" w:hAnsi="Consolas"/>
+          <w:noProof/>
+          <w:color w:val="0101FD"/>
+          <w:sz w:val="21"/>
+          <w:szCs w:val="21"/>
+          <w:shd w:val="clear" w:color="auto" w:fill="F2F2F2"/>
+          <w:lang w:val="en-US"/>
+        </w:rPr>
+        <w:t>dev-certs</w:t>
+      </w:r>
+      <w:r>
+        <w:rPr>
+          <w:rFonts w:ascii="Consolas" w:hAnsi="Consolas"/>
+          <w:noProof/>
+          <w:color w:val="171717"/>
+          <w:sz w:val="21"/>
+          <w:szCs w:val="21"/>
+          <w:shd w:val="clear" w:color="auto" w:fill="F2F2F2"/>
+          <w:lang w:val="en-US"/>
+        </w:rPr>
+        <w:t xml:space="preserve"> https</w:t>
+      </w:r>
+      <w:r>
+        <w:rPr>
+          <w:rStyle w:val="hljs-parameter"/>
+          <w:rFonts w:ascii="Consolas" w:hAnsi="Consolas"/>
+          <w:noProof/>
+          <w:color w:val="006881"/>
+          <w:sz w:val="21"/>
+          <w:szCs w:val="21"/>
+          <w:shd w:val="clear" w:color="auto" w:fill="F2F2F2"/>
+          <w:lang w:val="en-US"/>
+        </w:rPr>
+        <w:t xml:space="preserve"> –trust</w:t>
+      </w:r>
+    </w:p>
+    <w:p>
+      <w:pPr>
+        <w:rPr>
+          <w:lang w:val="en-US"/>
+        </w:rPr>
+      </w:pPr>
+      <w:r>
+        <w:rPr>
+          <w:lang w:val="en-US"/>
+        </w:rPr>
+        <w:t>After this you can start docker with</w:t>
+      </w:r>
+      <w:r>
+        <w:rPr>
+          <w:lang w:val="en-US"/>
+        </w:rPr>
+        <w:t>:</w:t>
+      </w:r>
+    </w:p>
+    <w:p>
+      <w:pPr>
+        <w:rPr>
+          <w:rFonts w:ascii="Consolas" w:hAnsi="Consolas"/>
+          <w:color w:val="006881"/>
+          <w:sz w:val="21"/>
+          <w:szCs w:val="21"/>
+          <w:shd w:val="clear" w:color="auto" w:fill="F2F2F2"/>
+          <w:lang w:val="en-US"/>
+        </w:rPr>
+      </w:pPr>
+      <w:r>
+        <w:rPr>
+          <w:rStyle w:val="hljs-keyword"/>
+          <w:noProof/>
+          <w:color w:val="0101FD"/>
+          <w:lang w:val="en-US"/>
+        </w:rPr>
+        <w:t>docker-compose</w:t>
+      </w:r>
+      <w:r>
+        <w:rPr>
+          <w:rFonts w:ascii="Consolas" w:hAnsi="Consolas"/>
+          <w:color w:val="006881"/>
+          <w:sz w:val="21"/>
+          <w:szCs w:val="21"/>
+          <w:shd w:val="clear" w:color="auto" w:fill="F2F2F2"/>
+          <w:lang w:val="en-US"/>
+        </w:rPr>
+        <w:t xml:space="preserve"> up</w:t>
+      </w:r>
+    </w:p>
+    <w:p>
+      <w:pPr>
+        <w:rPr>
+          <w:lang w:val="en-US"/>
+        </w:rPr>
+      </w:pPr>
+      <w:r>
+        <w:rPr>
+          <w:lang w:val="en-US"/>
+        </w:rPr>
+        <w:br w:type="page"/>
+      </w:r>
+    </w:p>
+    <w:p>
+      <w:pPr>
+        <w:rPr>
+          <w:lang w:val="en-US"/>
+        </w:rPr>
+      </w:pPr>
+      <w:r>
+        <w:rPr>
+          <w:lang w:val="en-US"/>
+        </w:rPr>
+        <w:lastRenderedPageBreak/>
+        <w:t xml:space="preserve">If your computer asks you to </w:t>
+      </w:r>
+      <w:r>
+        <w:rPr>
+          <w:lang w:val="en-US"/>
+        </w:rPr>
+        <w:t xml:space="preserve">allow docker access over the firewall you </w:t>
+      </w:r>
+      <w:proofErr w:type="gramStart"/>
+      <w:r>
+        <w:rPr>
+          <w:lang w:val="en-US"/>
+        </w:rPr>
+        <w:t>have to</w:t>
+      </w:r>
+      <w:proofErr w:type="gramEnd"/>
+      <w:r>
+        <w:rPr>
+          <w:lang w:val="en-US"/>
+        </w:rPr>
+        <w:t xml:space="preserve"> allow it.</w:t>
+      </w:r>
+    </w:p>
+    <w:p>
+      <w:pPr>
+        <w:rPr>
+          <w:lang w:val="en-US"/>
+        </w:rPr>
+      </w:pPr>
+      <w:r>
+        <w:rPr>
+          <w:lang w:val="en-US"/>
+        </w:rPr>
+        <w:drawing>
+          <wp:inline distT="0" distB="0" distL="0" distR="0" wp14:anchorId="272354F1" wp14:editId="67266678">
+            <wp:extent cx="5760720" cy="3036570"/>
+            <wp:effectExtent l="0" t="0" r="0" b="0"/>
+            <wp:docPr id="28" name="Grafik 28" descr="Ein Bild, das Text enthält.&#10;&#10;Automatisch generierte Beschreibung"/>
+            <wp:cNvGraphicFramePr>
+              <a:graphicFrameLocks xmlns:a="http://schemas.openxmlformats.org/drawingml/2006/main" noChangeAspect="1"/>
+            </wp:cNvGraphicFramePr>
+            <a:graphic xmlns:a="http://schemas.openxmlformats.org/drawingml/2006/main">
+              <a:graphicData uri="http://schemas.openxmlformats.org/drawingml/2006/picture">
+                <pic:pic xmlns:pic="http://schemas.openxmlformats.org/drawingml/2006/picture">
+                  <pic:nvPicPr>
+                    <pic:cNvPr id="28" name="Grafik 28" descr="Ein Bild, das Text enthält.&#10;&#10;Automatisch generierte Beschreibung"/>
+                    <pic:cNvPicPr/>
+                  </pic:nvPicPr>
+                  <pic:blipFill>
+                    <a:blip r:embed="rId38"/>
+                    <a:stretch>
+                      <a:fillRect/>
+                    </a:stretch>
+                  </pic:blipFill>
+                  <pic:spPr>
+                    <a:xfrm>
+                      <a:off x="0" y="0"/>
+                      <a:ext cx="5760720" cy="3036570"/>
+                    </a:xfrm>
+                    <a:prstGeom prst="rect">
+                      <a:avLst/>
+                    </a:prstGeom>
+                  </pic:spPr>
+                </pic:pic>
+              </a:graphicData>
+            </a:graphic>
+          </wp:inline>
+        </w:drawing>
+      </w:r>
+    </w:p>
+    <w:p>
+      <w:pPr>
+        <w:rPr>
+          <w:lang w:val="en-US"/>
+        </w:rPr>
+      </w:pPr>
+      <w:r>
+        <w:rPr>
+          <w:lang w:val="en-US"/>
+        </w:rPr>
+        <w:t xml:space="preserve">There might be DB </w:t>
+      </w:r>
+      <w:proofErr w:type="spellStart"/>
+      <w:r>
+        <w:rPr>
+          <w:lang w:val="en-US"/>
+        </w:rPr>
+        <w:t>updgrades</w:t>
+      </w:r>
+      <w:proofErr w:type="spellEnd"/>
+      <w:r>
+        <w:rPr>
+          <w:lang w:val="en-US"/>
+        </w:rPr>
+        <w:t xml:space="preserve"> – however docker should come up.</w:t>
+      </w:r>
+    </w:p>
+    <w:p>
+      <w:pPr>
+        <w:rPr>
+          <w:lang w:val="en-US"/>
+        </w:rPr>
+      </w:pPr>
+      <w:r>
+        <w:rPr>
+          <w:lang w:val="en-US"/>
+        </w:rPr>
+        <w:t xml:space="preserve">If </w:t>
+      </w:r>
+      <w:proofErr w:type="spellStart"/>
+      <w:r>
+        <w:rPr>
+          <w:lang w:val="en-US"/>
+        </w:rPr>
+        <w:t>PNYXWebAssembly.Server</w:t>
+      </w:r>
+      <w:proofErr w:type="spellEnd"/>
+      <w:r>
+        <w:rPr>
+          <w:lang w:val="en-US"/>
+        </w:rPr>
+        <w:t xml:space="preserve"> is not </w:t>
+      </w:r>
+      <w:proofErr w:type="gramStart"/>
+      <w:r>
+        <w:rPr>
+          <w:lang w:val="en-US"/>
+        </w:rPr>
+        <w:t>started</w:t>
+      </w:r>
+      <w:proofErr w:type="gramEnd"/>
+      <w:r>
+        <w:rPr>
+          <w:lang w:val="en-US"/>
+        </w:rPr>
+        <w:t xml:space="preserve"> you should start it manually after </w:t>
+      </w:r>
+      <w:r>
+        <w:rPr>
+          <w:lang w:val="en-US"/>
+        </w:rPr>
+        <w:t>all docker tasks are finished.</w:t>
+      </w:r>
+    </w:p>
+    <w:p>
+      <w:pPr>
+        <w:rPr>
+          <w:lang w:val="en-US"/>
+        </w:rPr>
+      </w:pPr>
+      <w:r>
+        <w:rPr>
+          <w:lang w:val="en-US"/>
+        </w:rPr>
+        <w:t>Now you should be able to open PNYX in the web browser as follows:</w:t>
+      </w:r>
+    </w:p>
+    <w:p>
+      <w:pPr>
+        <w:rPr>
+          <w:lang w:val="en-US"/>
+        </w:rPr>
+      </w:pPr>
+      <w:r>
+        <w:rPr>
+          <w:lang w:val="en-US"/>
+        </w:rPr>
+        <w:drawing>
+          <wp:inline distT="0" distB="0" distL="0" distR="0" wp14:anchorId="05F2835B" wp14:editId="2024791F">
+            <wp:extent cx="5760720" cy="3952240"/>
+            <wp:effectExtent l="0" t="0" r="0" b="0"/>
+            <wp:docPr id="29" name="Grafik 29" descr="Ein Bild, das Text enthält.&#10;&#10;Automatisch generierte Beschreibung"/>
+            <wp:cNvGraphicFramePr>
+              <a:graphicFrameLocks xmlns:a="http://schemas.openxmlformats.org/drawingml/2006/main" noChangeAspect="1"/>
+            </wp:cNvGraphicFramePr>
+            <a:graphic xmlns:a="http://schemas.openxmlformats.org/drawingml/2006/main">
+              <a:graphicData uri="http://schemas.openxmlformats.org/drawingml/2006/picture">
+                <pic:pic xmlns:pic="http://schemas.openxmlformats.org/drawingml/2006/picture">
+                  <pic:nvPicPr>
+                    <pic:cNvPr id="29" name="Grafik 29" descr="Ein Bild, das Text enthält.&#10;&#10;Automatisch generierte Beschreibung"/>
+                    <pic:cNvPicPr/>
+                  </pic:nvPicPr>
+                  <pic:blipFill>
+                    <a:blip r:embed="rId39"/>
+                    <a:stretch>
+                      <a:fillRect/>
+                    </a:stretch>
+                  </pic:blipFill>
+                  <pic:spPr>
+                    <a:xfrm>
+                      <a:off x="0" y="0"/>
+                      <a:ext cx="5760720" cy="3952240"/>
+                    </a:xfrm>
+                    <a:prstGeom prst="rect">
+                      <a:avLst/>
+                    </a:prstGeom>
+                  </pic:spPr>
+                </pic:pic>
+              </a:graphicData>
+            </a:graphic>
+          </wp:inline>
+        </w:drawing>
+      </w:r>
+    </w:p>
+    <w:p>
+      <w:pPr>
+        <w:rPr>
+          <w:lang w:val="en-US"/>
+        </w:rPr>
+      </w:pPr>
+      <w:r>
+        <w:rPr>
+          <w:lang w:val="en-US"/>
+        </w:rPr>
+        <w:br w:type="page"/>
+      </w:r>
+    </w:p>
+    <w:p>
+      <w:pPr>
+        <w:rPr>
+          <w:lang w:val="en-US"/>
+        </w:rPr>
+      </w:pPr>
+      <w:r>
+        <w:rPr>
+          <w:lang w:val="en-US"/>
+        </w:rPr>
+        <w:lastRenderedPageBreak/>
+        <w:t xml:space="preserve">You should click </w:t>
+      </w:r>
+      <w:r>
+        <w:rPr>
+          <w:lang w:val="en-US"/>
+        </w:rPr>
+        <w:t>onto the certificate and download it:</w:t>
+      </w:r>
+    </w:p>
+    <w:p>
+      <w:pPr>
+        <w:rPr>
+          <w:lang w:val="en-US"/>
+        </w:rPr>
+      </w:pPr>
+      <w:r>
+        <w:rPr>
+          <w:lang w:val="en-US"/>
+        </w:rPr>
+        <w:drawing>
+          <wp:inline distT="0" distB="0" distL="0" distR="0" wp14:anchorId="0C171A4C" wp14:editId="6D587B5F">
+            <wp:extent cx="4286848" cy="3762900"/>
+            <wp:effectExtent l="0" t="0" r="0" b="9525"/>
+            <wp:docPr id="30" name="Grafik 30" descr="Ein Bild, das Text enthält.&#10;&#10;Automatisch generierte Beschreibung"/>
+            <wp:cNvGraphicFramePr>
+              <a:graphicFrameLocks xmlns:a="http://schemas.openxmlformats.org/drawingml/2006/main" noChangeAspect="1"/>
+            </wp:cNvGraphicFramePr>
+            <a:graphic xmlns:a="http://schemas.openxmlformats.org/drawingml/2006/main">
+              <a:graphicData uri="http://schemas.openxmlformats.org/drawingml/2006/picture">
+                <pic:pic xmlns:pic="http://schemas.openxmlformats.org/drawingml/2006/picture">
+                  <pic:nvPicPr>
+                    <pic:cNvPr id="30" name="Grafik 30" descr="Ein Bild, das Text enthält.&#10;&#10;Automatisch generierte Beschreibung"/>
+                    <pic:cNvPicPr/>
+                  </pic:nvPicPr>
+                  <pic:blipFill>
+                    <a:blip r:embed="rId40"/>
+                    <a:stretch>
+                      <a:fillRect/>
+                    </a:stretch>
+                  </pic:blipFill>
+                  <pic:spPr>
+                    <a:xfrm>
+                      <a:off x="0" y="0"/>
+                      <a:ext cx="4286848" cy="3762900"/>
+                    </a:xfrm>
+                    <a:prstGeom prst="rect">
+                      <a:avLst/>
+                    </a:prstGeom>
+                  </pic:spPr>
+                </pic:pic>
+              </a:graphicData>
+            </a:graphic>
+          </wp:inline>
+        </w:drawing>
+      </w:r>
+    </w:p>
+    <w:p>
+      <w:pPr>
+        <w:rPr>
+          <w:lang w:val="en-US"/>
+        </w:rPr>
+      </w:pPr>
+      <w:r>
+        <w:rPr>
+          <w:lang w:val="en-US"/>
+        </w:rPr>
+        <w:t>Click export to export the certificate</w:t>
+      </w:r>
+    </w:p>
+    <w:p>
+      <w:pPr>
+        <w:rPr>
+          <w:lang w:val="en-US"/>
+        </w:rPr>
+      </w:pPr>
+      <w:r>
+        <w:rPr>
+          <w:lang w:val="en-US"/>
+        </w:rPr>
+        <w:drawing>
+          <wp:inline distT="0" distB="0" distL="0" distR="0" wp14:anchorId="5E8DB8FE" wp14:editId="4DD980BD">
+            <wp:extent cx="5760720" cy="3952240"/>
+            <wp:effectExtent l="0" t="0" r="0" b="0"/>
+            <wp:docPr id="31" name="Grafik 31"/>
+            <wp:cNvGraphicFramePr>
+              <a:graphicFrameLocks xmlns:a="http://schemas.openxmlformats.org/drawingml/2006/main" noChangeAspect="1"/>
+            </wp:cNvGraphicFramePr>
+            <a:graphic xmlns:a="http://schemas.openxmlformats.org/drawingml/2006/main">
+              <a:graphicData uri="http://schemas.openxmlformats.org/drawingml/2006/picture">
+                <pic:pic xmlns:pic="http://schemas.openxmlformats.org/drawingml/2006/picture">
+                  <pic:nvPicPr>
+                    <pic:cNvPr id="1" name=""/>
+                    <pic:cNvPicPr/>
+                  </pic:nvPicPr>
+                  <pic:blipFill>
+                    <a:blip r:embed="rId41"/>
+                    <a:stretch>
+                      <a:fillRect/>
+                    </a:stretch>
+                  </pic:blipFill>
+                  <pic:spPr>
+                    <a:xfrm>
+                      <a:off x="0" y="0"/>
+                      <a:ext cx="5760720" cy="3952240"/>
+                    </a:xfrm>
+                    <a:prstGeom prst="rect">
+                      <a:avLst/>
+                    </a:prstGeom>
+                  </pic:spPr>
+                </pic:pic>
+              </a:graphicData>
+            </a:graphic>
+          </wp:inline>
+        </w:drawing>
+      </w:r>
+    </w:p>
+    <w:p>
+      <w:pPr>
+        <w:rPr>
+          <w:lang w:val="en-US"/>
+        </w:rPr>
+      </w:pPr>
+      <w:r>
+        <w:rPr>
+          <w:lang w:val="en-US"/>
+        </w:rPr>
+        <w:br w:type="page"/>
+      </w:r>
+    </w:p>
+    <w:p>
+      <w:pPr>
+        <w:rPr>
+          <w:lang w:val="en-US"/>
+        </w:rPr>
+      </w:pPr>
+      <w:r>
+        <w:rPr>
+          <w:lang w:val="en-US"/>
+        </w:rPr>
+        <w:lastRenderedPageBreak/>
+        <w:drawing>
+          <wp:inline distT="0" distB="0" distL="0" distR="0" wp14:anchorId="4661B301" wp14:editId="0A0894A2">
+            <wp:extent cx="5760720" cy="5349240"/>
+            <wp:effectExtent l="0" t="0" r="0" b="3810"/>
+            <wp:docPr id="32" name="Grafik 32" descr="Ein Bild, das Text enthält.&#10;&#10;Automatisch generierte Beschreibung"/>
+            <wp:cNvGraphicFramePr>
+              <a:graphicFrameLocks xmlns:a="http://schemas.openxmlformats.org/drawingml/2006/main" noChangeAspect="1"/>
+            </wp:cNvGraphicFramePr>
+            <a:graphic xmlns:a="http://schemas.openxmlformats.org/drawingml/2006/main">
+              <a:graphicData uri="http://schemas.openxmlformats.org/drawingml/2006/picture">
+                <pic:pic xmlns:pic="http://schemas.openxmlformats.org/drawingml/2006/picture">
+                  <pic:nvPicPr>
+                    <pic:cNvPr id="32" name="Grafik 32" descr="Ein Bild, das Text enthält.&#10;&#10;Automatisch generierte Beschreibung"/>
+                    <pic:cNvPicPr/>
+                  </pic:nvPicPr>
+                  <pic:blipFill>
+                    <a:blip r:embed="rId42"/>
+                    <a:stretch>
+                      <a:fillRect/>
+                    </a:stretch>
+                  </pic:blipFill>
+                  <pic:spPr>
+                    <a:xfrm>
+                      <a:off x="0" y="0"/>
+                      <a:ext cx="5760720" cy="5349240"/>
+                    </a:xfrm>
+                    <a:prstGeom prst="rect">
+                      <a:avLst/>
+                    </a:prstGeom>
+                  </pic:spPr>
+                </pic:pic>
+              </a:graphicData>
+            </a:graphic>
+          </wp:inline>
+        </w:drawing>
+      </w:r>
+    </w:p>
+    <w:p>
+      <w:pPr>
+        <w:rPr>
+          <w:lang w:val="en-US"/>
+        </w:rPr>
+      </w:pPr>
+      <w:r>
+        <w:rPr>
+          <w:lang w:val="en-US"/>
+        </w:rPr>
+        <w:t xml:space="preserve">Double </w:t>
+      </w:r>
+      <w:r>
+        <w:rPr>
+          <w:lang w:val="en-US"/>
+        </w:rPr>
+        <w:t xml:space="preserve">click the downloaded </w:t>
+      </w:r>
+      <w:proofErr w:type="spellStart"/>
+      <w:r>
+        <w:rPr>
+          <w:lang w:val="en-US"/>
+        </w:rPr>
+        <w:t>crt</w:t>
+      </w:r>
+      <w:proofErr w:type="spellEnd"/>
+      <w:r>
+        <w:rPr>
+          <w:lang w:val="en-US"/>
+        </w:rPr>
+        <w:t xml:space="preserve"> file and click “Install Certificate”</w:t>
+      </w:r>
+    </w:p>
+    <w:p>
+      <w:pPr>
+        <w:rPr>
+          <w:lang w:val="en-US"/>
+        </w:rPr>
+      </w:pPr>
+      <w:r>
+        <w:rPr>
+          <w:lang w:val="en-US"/>
+        </w:rPr>
+        <w:lastRenderedPageBreak/>
+        <w:drawing>
+          <wp:inline distT="0" distB="0" distL="0" distR="0" wp14:anchorId="53BB90E9" wp14:editId="5DB326C4">
+            <wp:extent cx="5096586" cy="4982270"/>
+            <wp:effectExtent l="0" t="0" r="8890" b="8890"/>
+            <wp:docPr id="33" name="Grafik 33" descr="Ein Bild, das Text enthält.&#10;&#10;Automatisch generierte Beschreibung"/>
+            <wp:cNvGraphicFramePr>
+              <a:graphicFrameLocks xmlns:a="http://schemas.openxmlformats.org/drawingml/2006/main" noChangeAspect="1"/>
+            </wp:cNvGraphicFramePr>
+            <a:graphic xmlns:a="http://schemas.openxmlformats.org/drawingml/2006/main">
+              <a:graphicData uri="http://schemas.openxmlformats.org/drawingml/2006/picture">
+                <pic:pic xmlns:pic="http://schemas.openxmlformats.org/drawingml/2006/picture">
+                  <pic:nvPicPr>
+                    <pic:cNvPr id="33" name="Grafik 33" descr="Ein Bild, das Text enthält.&#10;&#10;Automatisch generierte Beschreibung"/>
+                    <pic:cNvPicPr/>
+                  </pic:nvPicPr>
+                  <pic:blipFill>
+                    <a:blip r:embed="rId43"/>
+                    <a:stretch>
+                      <a:fillRect/>
+                    </a:stretch>
+                  </pic:blipFill>
+                  <pic:spPr>
+                    <a:xfrm>
+                      <a:off x="0" y="0"/>
+                      <a:ext cx="5096586" cy="4982270"/>
+                    </a:xfrm>
+                    <a:prstGeom prst="rect">
+                      <a:avLst/>
+                    </a:prstGeom>
+                  </pic:spPr>
+                </pic:pic>
+              </a:graphicData>
+            </a:graphic>
+          </wp:inline>
+        </w:drawing>
+      </w:r>
+    </w:p>
+    <w:p>
+      <w:pPr>
+        <w:rPr>
+          <w:lang w:val="en-US"/>
+        </w:rPr>
+      </w:pPr>
+      <w:r>
+        <w:rPr>
+          <w:lang w:val="en-US"/>
+        </w:rPr>
+        <w:lastRenderedPageBreak/>
+        <w:drawing>
+          <wp:inline distT="0" distB="0" distL="0" distR="0" wp14:anchorId="29CC693B" wp14:editId="21EDD0BB">
+            <wp:extent cx="5096586" cy="4982270"/>
+            <wp:effectExtent l="0" t="0" r="8890" b="8890"/>
+            <wp:docPr id="34" name="Grafik 34" descr="Ein Bild, das Text enthält.&#10;&#10;Automatisch generierte Beschreibung"/>
+            <wp:cNvGraphicFramePr>
+              <a:graphicFrameLocks xmlns:a="http://schemas.openxmlformats.org/drawingml/2006/main" noChangeAspect="1"/>
+            </wp:cNvGraphicFramePr>
+            <a:graphic xmlns:a="http://schemas.openxmlformats.org/drawingml/2006/main">
+              <a:graphicData uri="http://schemas.openxmlformats.org/drawingml/2006/picture">
+                <pic:pic xmlns:pic="http://schemas.openxmlformats.org/drawingml/2006/picture">
+                  <pic:nvPicPr>
+                    <pic:cNvPr id="34" name="Grafik 34" descr="Ein Bild, das Text enthält.&#10;&#10;Automatisch generierte Beschreibung"/>
+                    <pic:cNvPicPr/>
+                  </pic:nvPicPr>
+                  <pic:blipFill>
+                    <a:blip r:embed="rId44"/>
+                    <a:stretch>
+                      <a:fillRect/>
+                    </a:stretch>
+                  </pic:blipFill>
+                  <pic:spPr>
+                    <a:xfrm>
+                      <a:off x="0" y="0"/>
+                      <a:ext cx="5096586" cy="4982270"/>
+                    </a:xfrm>
+                    <a:prstGeom prst="rect">
+                      <a:avLst/>
+                    </a:prstGeom>
+                  </pic:spPr>
+                </pic:pic>
+              </a:graphicData>
+            </a:graphic>
+          </wp:inline>
+        </w:drawing>
+      </w:r>
+    </w:p>
+    <w:p>
+      <w:pPr>
+        <w:rPr>
+          <w:lang w:val="en-US"/>
+        </w:rPr>
+      </w:pPr>
+      <w:r>
+        <w:rPr>
+          <w:lang w:val="en-US"/>
+        </w:rPr>
+        <w:t>Now the PNYX on localhost is still not secure but will be loaded without a warning.</w:t>
+      </w:r>
+    </w:p>
+    <w:p>
+      <w:pPr>
+        <w:rPr>
+          <w:lang w:val="en-US"/>
+        </w:rPr>
+      </w:pPr>
+      <w:r>
+        <w:rPr>
+          <w:lang w:val="en-US"/>
+        </w:rPr>
+        <w:t xml:space="preserve">For better results for the </w:t>
+      </w:r>
+      <w:proofErr w:type="gramStart"/>
+      <w:r>
+        <w:rPr>
+          <w:lang w:val="en-US"/>
+        </w:rPr>
+        <w:t>test</w:t>
+      </w:r>
+      <w:proofErr w:type="gramEnd"/>
+      <w:r>
+        <w:rPr>
+          <w:lang w:val="en-US"/>
+        </w:rPr>
+        <w:t xml:space="preserve"> you should register the following user: </w:t>
+      </w:r>
+      <w:hyperlink r:id="rId45" w:history="1">
+        <w:r>
+          <w:rPr>
+            <w:rStyle w:val="Hyperlink"/>
+            <w:lang w:val="en-US"/>
+          </w:rPr>
+          <w:t>andreasschurz@andreasschurz.de</w:t>
+        </w:r>
+      </w:hyperlink>
+      <w:r>
+        <w:rPr>
+          <w:lang w:val="en-US"/>
+        </w:rPr>
+        <w:t xml:space="preserve"> by using the + button on the upper right corner.</w:t>
+      </w:r>
+    </w:p>
+    <w:p>
+      <w:pPr>
+        <w:rPr>
+          <w:lang w:val="en-US"/>
+        </w:rPr>
+      </w:pPr>
+      <w:r>
+        <w:rPr>
+          <w:noProof/>
+          <w:lang w:val="en-US"/>
+        </w:rPr>
+        <w:drawing>
+          <wp:inline distT="0" distB="0" distL="0" distR="0" wp14:anchorId="7C2A9B41" wp14:editId="4669376B">
+            <wp:extent cx="5753100" cy="1447800"/>
+            <wp:effectExtent l="0" t="0" r="0" b="0"/>
+            <wp:docPr id="35" name="Grafik 35"/>
+            <wp:cNvGraphicFramePr>
+              <a:graphicFrameLocks xmlns:a="http://schemas.openxmlformats.org/drawingml/2006/main" noChangeAspect="1"/>
+            </wp:cNvGraphicFramePr>
+            <a:graphic xmlns:a="http://schemas.openxmlformats.org/drawingml/2006/main">
+              <a:graphicData uri="http://schemas.openxmlformats.org/drawingml/2006/picture">
+                <pic:pic xmlns:pic="http://schemas.openxmlformats.org/drawingml/2006/picture">
+                  <pic:nvPicPr>
+                    <pic:cNvPr id="0" name="Picture 1"/>
+                    <pic:cNvPicPr>
+                      <a:picLocks noChangeAspect="1" noChangeArrowheads="1"/>
+                    </pic:cNvPicPr>
+                  </pic:nvPicPr>
+                  <pic:blipFill>
+                    <a:blip r:embed="rId46">
+                      <a:extLst>
+                        <a:ext uri="{28A0092B-C50C-407E-A947-70E740481C1C}">
+                          <a14:useLocalDpi xmlns:a14="http://schemas.microsoft.com/office/drawing/2010/main" val="0"/>
+                        </a:ext>
+                      </a:extLst>
+                    </a:blip>
+                    <a:srcRect/>
+                    <a:stretch>
+                      <a:fillRect/>
+                    </a:stretch>
+                  </pic:blipFill>
+                  <pic:spPr bwMode="auto">
+                    <a:xfrm>
+                      <a:off x="0" y="0"/>
+                      <a:ext cx="5753100" cy="1447800"/>
+                    </a:xfrm>
+                    <a:prstGeom prst="rect">
+                      <a:avLst/>
+                    </a:prstGeom>
+                    <a:noFill/>
+                    <a:ln>
+                      <a:noFill/>
+                    </a:ln>
+                  </pic:spPr>
+                </pic:pic>
+              </a:graphicData>
+            </a:graphic>
+          </wp:inline>
+        </w:drawing>
+      </w:r>
+    </w:p>
+    <w:p>
+      <w:pPr>
+        <w:rPr>
+          <w:lang w:val="en-US"/>
+        </w:rPr>
+      </w:pPr>
+      <w:r>
+        <w:rPr>
+          <w:lang w:val="en-US"/>
+        </w:rPr>
+        <w:t>Click on the link above to register your test user</w:t>
+      </w:r>
+    </w:p>
+    <w:p>
+      <w:pPr>
+        <w:rPr>
+          <w:lang w:val="en-US"/>
+        </w:rPr>
+      </w:pPr>
+      <w:r>
+        <w:rPr>
+          <w:lang w:val="en-US"/>
+        </w:rPr>
+        <w:br w:type="page"/>
+      </w:r>
+    </w:p>
+    <w:p>
+      <w:pPr>
+        <w:rPr>
+          <w:lang w:val="en-US"/>
+        </w:rPr>
+      </w:pPr>
+      <w:r>
+        <w:rPr>
+          <w:lang w:val="en-US"/>
+        </w:rPr>
+        <w:lastRenderedPageBreak/>
+        <w:t>After this you can login using the link on the “Register Email” page</w:t>
+      </w:r>
+      <w:r>
+        <w:rPr>
+          <w:lang w:val="en-US"/>
+        </w:rPr>
+        <w:t xml:space="preserve"> and the PNXY demo website comes up.</w:t>
+      </w:r>
+    </w:p>
+    <w:p>
+      <w:pPr>
+        <w:rPr>
+          <w:lang w:val="en-US"/>
+        </w:rPr>
+      </w:pPr>
+      <w:r>
+        <w:rPr>
+          <w:lang w:val="en-US"/>
+        </w:rPr>
+        <w:drawing>
+          <wp:inline distT="0" distB="0" distL="0" distR="0" wp14:anchorId="3094ACE9" wp14:editId="29CEE20F">
+            <wp:extent cx="5760720" cy="4023360"/>
+            <wp:effectExtent l="0" t="0" r="0" b="0"/>
+            <wp:docPr id="36" name="Grafik 36" descr="Ein Bild, das Text enthält.&#10;&#10;Automatisch generierte Beschreibung"/>
+            <wp:cNvGraphicFramePr>
+              <a:graphicFrameLocks xmlns:a="http://schemas.openxmlformats.org/drawingml/2006/main" noChangeAspect="1"/>
+            </wp:cNvGraphicFramePr>
+            <a:graphic xmlns:a="http://schemas.openxmlformats.org/drawingml/2006/main">
+              <a:graphicData uri="http://schemas.openxmlformats.org/drawingml/2006/picture">
+                <pic:pic xmlns:pic="http://schemas.openxmlformats.org/drawingml/2006/picture">
+                  <pic:nvPicPr>
+                    <pic:cNvPr id="36" name="Grafik 36" descr="Ein Bild, das Text enthält.&#10;&#10;Automatisch generierte Beschreibung"/>
+                    <pic:cNvPicPr/>
+                  </pic:nvPicPr>
+                  <pic:blipFill>
+                    <a:blip r:embed="rId47"/>
+                    <a:stretch>
+                      <a:fillRect/>
+                    </a:stretch>
+                  </pic:blipFill>
+                  <pic:spPr>
+                    <a:xfrm>
+                      <a:off x="0" y="0"/>
+                      <a:ext cx="5760720" cy="4023360"/>
+                    </a:xfrm>
+                    <a:prstGeom prst="rect">
+                      <a:avLst/>
+                    </a:prstGeom>
+                  </pic:spPr>
+                </pic:pic>
+              </a:graphicData>
+            </a:graphic>
+          </wp:inline>
+        </w:drawing>
+      </w:r>
+    </w:p>
+    <w:p>
+      <w:pPr>
+        <w:rPr>
+          <w:lang w:val="en-US"/>
+        </w:rPr>
+      </w:pPr>
+      <w:r>
+        <w:rPr>
+          <w:lang w:val="en-US"/>
+        </w:rPr>
+        <w:br w:type="page"/>
+      </w:r>
+    </w:p>
+    <w:p>
+      <w:pPr>
+        <w:rPr>
+          <w:lang w:val="en-US"/>
+        </w:rPr>
+      </w:pPr>
+      <w:r>
+        <w:rPr>
+          <w:lang w:val="en-US"/>
+        </w:rPr>
+        <w:lastRenderedPageBreak/>
+        <w:t>You can also test the swagger access to the webservice and models:</w:t>
+      </w:r>
+    </w:p>
+    <w:p>
+      <w:pPr>
+        <w:rPr>
+          <w:lang w:val="en-US"/>
+        </w:rPr>
+      </w:pPr>
+      <w:r>
+        <w:rPr>
+          <w:lang w:val="en-US"/>
+        </w:rPr>
+        <w:drawing>
+          <wp:inline distT="0" distB="0" distL="0" distR="0" wp14:anchorId="60D214C3" wp14:editId="39A0F19C">
+            <wp:extent cx="5760720" cy="4506595"/>
+            <wp:effectExtent l="0" t="0" r="0" b="8255"/>
+            <wp:docPr id="37" name="Grafik 37" descr="Ein Bild, das Text enthält.&#10;&#10;Automatisch generierte Beschreibung"/>
+            <wp:cNvGraphicFramePr>
+              <a:graphicFrameLocks xmlns:a="http://schemas.openxmlformats.org/drawingml/2006/main" noChangeAspect="1"/>
+            </wp:cNvGraphicFramePr>
+            <a:graphic xmlns:a="http://schemas.openxmlformats.org/drawingml/2006/main">
+              <a:graphicData uri="http://schemas.openxmlformats.org/drawingml/2006/picture">
+                <pic:pic xmlns:pic="http://schemas.openxmlformats.org/drawingml/2006/picture">
+                  <pic:nvPicPr>
+                    <pic:cNvPr id="37" name="Grafik 37" descr="Ein Bild, das Text enthält.&#10;&#10;Automatisch generierte Beschreibung"/>
+                    <pic:cNvPicPr/>
+                  </pic:nvPicPr>
+                  <pic:blipFill>
+                    <a:blip r:embed="rId48"/>
+                    <a:stretch>
+                      <a:fillRect/>
+                    </a:stretch>
+                  </pic:blipFill>
+                  <pic:spPr>
+                    <a:xfrm>
+                      <a:off x="0" y="0"/>
+                      <a:ext cx="5760720" cy="4506595"/>
+                    </a:xfrm>
+                    <a:prstGeom prst="rect">
+                      <a:avLst/>
+                    </a:prstGeom>
+                  </pic:spPr>
+                </pic:pic>
+              </a:graphicData>
+            </a:graphic>
+          </wp:inline>
+        </w:drawing>
+      </w:r>
+    </w:p>
+    <w:p>
+      <w:pPr>
+        <w:rPr>
           <w:lang w:val="en-US"/>
         </w:rPr>
       </w:pPr>
@@ -2220,7 +3547,21 @@
         <w:rPr>
           <w:lang w:val="en-US"/>
         </w:rPr>
-        <w:t>to use the sudo command with your user later.</w:t>
+        <w:t xml:space="preserve">to use the </w:t>
+      </w:r>
+      <w:proofErr w:type="spellStart"/>
+      <w:r>
+        <w:rPr>
+          <w:lang w:val="en-US"/>
+        </w:rPr>
+        <w:t>sudo</w:t>
+      </w:r>
+      <w:proofErr w:type="spellEnd"/>
+      <w:r>
+        <w:rPr>
+          <w:lang w:val="en-US"/>
+        </w:rPr>
+        <w:t xml:space="preserve"> command with your user later.</w:t>
       </w:r>
     </w:p>
     <w:p>
@@ -2252,7 +3593,7 @@
                     </pic:cNvPicPr>
                   </pic:nvPicPr>
                   <pic:blipFill>
-                    <a:blip r:embed="rId36">
+                    <a:blip r:embed="rId49">
                       <a:extLst>
                         <a:ext uri="{28A0092B-C50C-407E-A947-70E740481C1C}">
                           <a14:useLocalDpi xmlns:a14="http://schemas.microsoft.com/office/drawing/2010/main" val="0"/>
@@ -3521,6 +4862,28 @@
       <w:szCs w:val="21"/>
     </w:rPr>
   </w:style>
+  <w:style w:type="character" w:styleId="BesuchterLink">
+    <w:name w:val="FollowedHyperlink"/>
+    <w:basedOn w:val="Absatz-Standardschriftart"/>
+    <w:uiPriority w:val="99"/>
+    <w:semiHidden/>
+    <w:unhideWhenUsed/>
+    <w:rsid w:val="00F95656"/>
+    <w:rPr>
+      <w:color w:val="954F72" w:themeColor="followedHyperlink"/>
+      <w:u w:val="single"/>
+    </w:rPr>
+  </w:style>
+  <w:style w:type="character" w:customStyle="1" w:styleId="hljs-keyword">
+    <w:name w:val="hljs-keyword"/>
+    <w:basedOn w:val="Absatz-Standardschriftart"/>
+    <w:rsid w:val="003750F9"/>
+  </w:style>
+  <w:style w:type="character" w:customStyle="1" w:styleId="hljs-parameter">
+    <w:name w:val="hljs-parameter"/>
+    <w:basedOn w:val="Absatz-Standardschriftart"/>
+    <w:rsid w:val="003750F9"/>
+  </w:style>
 </w:styles>
 </file>
 

</xml_diff>

<commit_message>
Added SSMS installation for Windows 11. Added PDF
</commit_message>
<xml_diff>
--- a/Documentation/Docker Environment Installation.docx
+++ b/Documentation/Docker Environment Installation.docx
@@ -1193,21 +1193,7 @@
         <w:rPr>
           <w:lang w:val="en-US"/>
         </w:rPr>
-        <w:t xml:space="preserve">GIT will now be installed and </w:t>
-      </w:r>
-      <w:proofErr w:type="gramStart"/>
-      <w:r>
-        <w:rPr>
-          <w:lang w:val="en-US"/>
-        </w:rPr>
-        <w:t>the  installation</w:t>
-      </w:r>
-      <w:proofErr w:type="gramEnd"/>
-      <w:r>
-        <w:rPr>
-          <w:lang w:val="en-US"/>
-        </w:rPr>
-        <w:t xml:space="preserve"> will finish:</w:t>
+        <w:t>GIT will now be installed and the  installation will finish:</w:t>
       </w:r>
     </w:p>
     <w:p>
@@ -1475,19 +1461,8 @@
           <w:szCs w:val="24"/>
           <w:lang w:val="en-US"/>
         </w:rPr>
-        <w:t xml:space="preserve">cd </w:t>
-      </w:r>
-      <w:proofErr w:type="spellStart"/>
-      <w:r>
-        <w:rPr>
-          <w:rFonts w:ascii="Lucida Console" w:hAnsi="Lucida Console" w:cs="Lucida Console"/>
-          <w:sz w:val="24"/>
-          <w:szCs w:val="24"/>
-          <w:lang w:val="en-US"/>
-        </w:rPr>
-        <w:t>pnyx</w:t>
-      </w:r>
-      <w:proofErr w:type="spellEnd"/>
+        <w:t>cd pnyx</w:t>
+      </w:r>
     </w:p>
     <w:p>
       <w:pPr>
@@ -1778,14 +1753,12 @@
         </w:rPr>
         <w:t>You should download and install the Windows x</w:t>
       </w:r>
-      <w:proofErr w:type="gramStart"/>
       <w:r>
         <w:rPr>
           <w:lang w:val="en-US"/>
         </w:rPr>
         <w:t>64  SDK</w:t>
       </w:r>
-      <w:proofErr w:type="gramEnd"/>
     </w:p>
     <w:p>
       <w:pPr>
@@ -2103,21 +2076,7 @@
         <w:rPr>
           <w:lang w:val="en-US"/>
         </w:rPr>
-        <w:t xml:space="preserve">with password as defined in the </w:t>
-      </w:r>
-      <w:proofErr w:type="spellStart"/>
-      <w:r>
-        <w:rPr>
-          <w:lang w:val="en-US"/>
-        </w:rPr>
-        <w:t>pnyx</w:t>
-      </w:r>
-      <w:proofErr w:type="spellEnd"/>
-      <w:r>
-        <w:rPr>
-          <w:lang w:val="en-US"/>
-        </w:rPr>
-        <w:t xml:space="preserve"> docker compose file:</w:t>
+        <w:t>with password as defined in the pnyx docker compose file:</w:t>
       </w:r>
     </w:p>
     <w:p>
@@ -2191,21 +2150,7 @@
         <w:rPr>
           <w:lang w:val="en-US"/>
         </w:rPr>
-        <w:t xml:space="preserve">Open a MS-DOS console as administrator within the </w:t>
-      </w:r>
-      <w:proofErr w:type="spellStart"/>
-      <w:r>
-        <w:rPr>
-          <w:lang w:val="en-US"/>
-        </w:rPr>
-        <w:t>pnyx</w:t>
-      </w:r>
-      <w:proofErr w:type="spellEnd"/>
-      <w:r>
-        <w:rPr>
-          <w:lang w:val="en-US"/>
-        </w:rPr>
-        <w:t xml:space="preserve"> frontend folder </w:t>
+        <w:t xml:space="preserve">Open a MS-DOS console as administrator within the pnyx frontend folder </w:t>
       </w:r>
       <w:r>
         <w:rPr>
@@ -2237,39 +2182,17 @@
         </w:rPr>
         <w:t>&gt;</w:t>
       </w:r>
-      <w:proofErr w:type="gramStart"/>
-      <w:r>
-        <w:rPr>
-          <w:lang w:val="en-US"/>
-        </w:rPr>
-        <w:t>\Documents\</w:t>
-      </w:r>
-      <w:proofErr w:type="spellStart"/>
-      <w:r>
-        <w:rPr>
-          <w:lang w:val="en-US"/>
-        </w:rPr>
-        <w:t>pnyx</w:t>
-      </w:r>
-      <w:proofErr w:type="spellEnd"/>
-      <w:r>
-        <w:rPr>
-          <w:lang w:val="en-US"/>
-        </w:rPr>
-        <w:t xml:space="preserve">\Frontend </w:t>
-      </w:r>
-      <w:r>
-        <w:rPr>
-          <w:lang w:val="en-US"/>
-        </w:rPr>
-        <w:t>)</w:t>
-      </w:r>
-      <w:proofErr w:type="gramEnd"/>
-      <w:r>
-        <w:rPr>
-          <w:lang w:val="en-US"/>
-        </w:rPr>
-        <w:t xml:space="preserve"> </w:t>
+      <w:r>
+        <w:rPr>
+          <w:lang w:val="en-US"/>
+        </w:rPr>
+        <w:t xml:space="preserve">\Documents\pnyx\Frontend </w:t>
+      </w:r>
+      <w:r>
+        <w:rPr>
+          <w:lang w:val="en-US"/>
+        </w:rPr>
+        <w:t xml:space="preserve">) </w:t>
       </w:r>
       <w:r>
         <w:rPr>
@@ -2563,31 +2486,18 @@
         <w:rPr>
           <w:lang w:val="en-US"/>
         </w:rPr>
-        <w:t xml:space="preserve">allow docker access over the firewall you </w:t>
-      </w:r>
-      <w:proofErr w:type="gramStart"/>
-      <w:r>
-        <w:rPr>
-          <w:lang w:val="en-US"/>
-        </w:rPr>
-        <w:t>have to</w:t>
-      </w:r>
-      <w:proofErr w:type="gramEnd"/>
-      <w:r>
-        <w:rPr>
-          <w:lang w:val="en-US"/>
-        </w:rPr>
-        <w:t xml:space="preserve"> allow it.</w:t>
-      </w:r>
-    </w:p>
-    <w:p>
-      <w:pPr>
-        <w:rPr>
-          <w:lang w:val="en-US"/>
-        </w:rPr>
-      </w:pPr>
-      <w:r>
-        <w:rPr>
+        <w:t>allow docker access over the firewall you have to allow it.</w:t>
+      </w:r>
+    </w:p>
+    <w:p>
+      <w:pPr>
+        <w:rPr>
+          <w:lang w:val="en-US"/>
+        </w:rPr>
+      </w:pPr>
+      <w:r>
+        <w:rPr>
+          <w:noProof/>
           <w:lang w:val="en-US"/>
         </w:rPr>
         <w:drawing>
@@ -2637,21 +2547,7 @@
         <w:rPr>
           <w:lang w:val="en-US"/>
         </w:rPr>
-        <w:t xml:space="preserve">There might be DB </w:t>
-      </w:r>
-      <w:proofErr w:type="spellStart"/>
-      <w:r>
-        <w:rPr>
-          <w:lang w:val="en-US"/>
-        </w:rPr>
-        <w:t>updgrades</w:t>
-      </w:r>
-      <w:proofErr w:type="spellEnd"/>
-      <w:r>
-        <w:rPr>
-          <w:lang w:val="en-US"/>
-        </w:rPr>
-        <w:t xml:space="preserve"> – however docker should come up.</w:t>
+        <w:t>There might be DB updgrades – however docker should come up.</w:t>
       </w:r>
     </w:p>
     <w:p>
@@ -2666,33 +2562,11 @@
         </w:rPr>
         <w:t xml:space="preserve">If </w:t>
       </w:r>
-      <w:proofErr w:type="spellStart"/>
-      <w:r>
-        <w:rPr>
-          <w:lang w:val="en-US"/>
-        </w:rPr>
-        <w:t>PNYXWebAssembly.Server</w:t>
-      </w:r>
-      <w:proofErr w:type="spellEnd"/>
-      <w:r>
-        <w:rPr>
-          <w:lang w:val="en-US"/>
-        </w:rPr>
-        <w:t xml:space="preserve"> is not </w:t>
-      </w:r>
-      <w:proofErr w:type="gramStart"/>
-      <w:r>
-        <w:rPr>
-          <w:lang w:val="en-US"/>
-        </w:rPr>
-        <w:t>started</w:t>
-      </w:r>
-      <w:proofErr w:type="gramEnd"/>
-      <w:r>
-        <w:rPr>
-          <w:lang w:val="en-US"/>
-        </w:rPr>
-        <w:t xml:space="preserve"> you should start it manually after </w:t>
+      <w:r>
+        <w:rPr>
+          <w:lang w:val="en-US"/>
+        </w:rPr>
+        <w:t xml:space="preserve">PNYXWebAssembly.Server is not started you should start it manually after </w:t>
       </w:r>
       <w:r>
         <w:rPr>
@@ -2722,6 +2596,7 @@
       </w:pPr>
       <w:r>
         <w:rPr>
+          <w:noProof/>
           <w:lang w:val="en-US"/>
         </w:rPr>
         <w:drawing>
@@ -2802,6 +2677,7 @@
       </w:pPr>
       <w:r>
         <w:rPr>
+          <w:noProof/>
           <w:lang w:val="en-US"/>
         </w:rPr>
         <w:drawing>
@@ -2862,6 +2738,7 @@
       </w:pPr>
       <w:r>
         <w:rPr>
+          <w:noProof/>
           <w:lang w:val="en-US"/>
         </w:rPr>
         <w:drawing>
@@ -2922,6 +2799,7 @@
       </w:pPr>
       <w:r>
         <w:rPr>
+          <w:noProof/>
           <w:lang w:val="en-US"/>
         </w:rPr>
         <w:lastRenderedPageBreak/>
@@ -2978,31 +2856,18 @@
         <w:rPr>
           <w:lang w:val="en-US"/>
         </w:rPr>
-        <w:t xml:space="preserve">click the downloaded </w:t>
-      </w:r>
-      <w:proofErr w:type="spellStart"/>
-      <w:r>
-        <w:rPr>
-          <w:lang w:val="en-US"/>
-        </w:rPr>
-        <w:t>crt</w:t>
-      </w:r>
-      <w:proofErr w:type="spellEnd"/>
-      <w:r>
-        <w:rPr>
-          <w:lang w:val="en-US"/>
-        </w:rPr>
-        <w:t xml:space="preserve"> file and click “Install Certificate”</w:t>
-      </w:r>
-    </w:p>
-    <w:p>
-      <w:pPr>
-        <w:rPr>
-          <w:lang w:val="en-US"/>
-        </w:rPr>
-      </w:pPr>
-      <w:r>
-        <w:rPr>
+        <w:t>click the downloaded crt file and click “Install Certificate”</w:t>
+      </w:r>
+    </w:p>
+    <w:p>
+      <w:pPr>
+        <w:rPr>
+          <w:lang w:val="en-US"/>
+        </w:rPr>
+      </w:pPr>
+      <w:r>
+        <w:rPr>
+          <w:noProof/>
           <w:lang w:val="en-US"/>
         </w:rPr>
         <w:lastRenderedPageBreak/>
@@ -3051,6 +2916,7 @@
       </w:pPr>
       <w:r>
         <w:rPr>
+          <w:noProof/>
           <w:lang w:val="en-US"/>
         </w:rPr>
         <w:lastRenderedPageBreak/>
@@ -3114,21 +2980,7 @@
         <w:rPr>
           <w:lang w:val="en-US"/>
         </w:rPr>
-        <w:t xml:space="preserve">For better results for the </w:t>
-      </w:r>
-      <w:proofErr w:type="gramStart"/>
-      <w:r>
-        <w:rPr>
-          <w:lang w:val="en-US"/>
-        </w:rPr>
-        <w:t>test</w:t>
-      </w:r>
-      <w:proofErr w:type="gramEnd"/>
-      <w:r>
-        <w:rPr>
-          <w:lang w:val="en-US"/>
-        </w:rPr>
-        <w:t xml:space="preserve"> you should register the following user: </w:t>
+        <w:t xml:space="preserve">For better results for the test you should register the following user: </w:t>
       </w:r>
       <w:hyperlink r:id="rId45" w:history="1">
         <w:r>
@@ -3261,6 +3113,7 @@
       </w:pPr>
       <w:r>
         <w:rPr>
+          <w:noProof/>
           <w:lang w:val="en-US"/>
         </w:rPr>
         <w:drawing>
@@ -3335,6 +3188,7 @@
       </w:pPr>
       <w:r>
         <w:rPr>
+          <w:noProof/>
           <w:lang w:val="en-US"/>
         </w:rPr>
         <w:drawing>
@@ -3377,81 +3231,8 @@
     <w:p>
       <w:pPr>
         <w:rPr>
-          <w:lang w:val="en-US"/>
-        </w:rPr>
-      </w:pPr>
-      <w:r>
-        <w:rPr>
-          <w:lang w:val="en-US"/>
-        </w:rPr>
-        <w:br w:type="page"/>
-      </w:r>
-    </w:p>
-    <w:p>
-      <w:pPr>
-        <w:pStyle w:val="berschrift2"/>
-        <w:rPr>
-          <w:lang w:val="en-US"/>
-        </w:rPr>
-      </w:pPr>
-      <w:r>
-        <w:rPr>
-          <w:lang w:val="en-US"/>
-        </w:rPr>
-        <w:lastRenderedPageBreak/>
-        <w:t>Linux Installation on Debian</w:t>
-      </w:r>
-    </w:p>
-    <w:p>
-      <w:pPr>
-        <w:pStyle w:val="berschrift3"/>
-        <w:rPr>
-          <w:noProof/>
-          <w:lang w:val="en-US"/>
-        </w:rPr>
-      </w:pPr>
-      <w:r>
-        <w:rPr>
-          <w:noProof/>
-          <w:lang w:val="en-US"/>
-        </w:rPr>
-        <w:t>Add regular user to suders</w:t>
-      </w:r>
-    </w:p>
-    <w:p>
-      <w:pPr>
-        <w:rPr>
-          <w:noProof/>
-          <w:lang w:val="en-US"/>
-        </w:rPr>
-      </w:pPr>
-      <w:r>
-        <w:rPr>
-          <w:noProof/>
-          <w:lang w:val="en-US"/>
-        </w:rPr>
-        <w:t xml:space="preserve">If you have installed Debian please make sure that your </w:t>
-      </w:r>
-      <w:r>
-        <w:rPr>
-          <w:noProof/>
-          <w:lang w:val="en-US"/>
-        </w:rPr>
-        <w:t xml:space="preserve">regular user, e. g. “debian” has sudo permissions to ensure </w:t>
-      </w:r>
-      <w:r>
-        <w:rPr>
-          <w:noProof/>
-          <w:lang w:val="en-US"/>
-        </w:rPr>
-        <w:t>that do the following</w:t>
-      </w:r>
-    </w:p>
-    <w:p>
-      <w:pPr>
-        <w:rPr>
-          <w:rFonts w:ascii="Lucida Console" w:hAnsi="Lucida Console" w:cs="Lucida Console"/>
-          <w:noProof/>
+          <w:rFonts w:asciiTheme="majorHAnsi" w:eastAsiaTheme="majorEastAsia" w:hAnsiTheme="majorHAnsi" w:cstheme="majorBidi"/>
+          <w:color w:val="1F3763" w:themeColor="accent1" w:themeShade="7F"/>
           <w:sz w:val="24"/>
           <w:szCs w:val="24"/>
           <w:lang w:val="en-US"/>
@@ -3459,17 +3240,393 @@
       </w:pPr>
       <w:r>
         <w:rPr>
+          <w:lang w:val="en-US"/>
+        </w:rPr>
+        <w:br w:type="page"/>
+      </w:r>
+    </w:p>
+    <w:p>
+      <w:pPr>
+        <w:pStyle w:val="berschrift3"/>
+        <w:rPr>
+          <w:lang w:val="en-US"/>
+        </w:rPr>
+      </w:pPr>
+      <w:r>
+        <w:rPr>
+          <w:lang w:val="en-US"/>
+        </w:rPr>
+        <w:lastRenderedPageBreak/>
+        <w:t>Database Management</w:t>
+      </w:r>
+    </w:p>
+    <w:p>
+      <w:pPr>
+        <w:rPr>
+          <w:lang w:val="en-US"/>
+        </w:rPr>
+      </w:pPr>
+      <w:r>
+        <w:rPr>
+          <w:lang w:val="en-US"/>
+        </w:rPr>
+        <w:t>You can download</w:t>
+      </w:r>
+      <w:r>
+        <w:rPr>
+          <w:lang w:val="en-US"/>
+        </w:rPr>
+        <w:t xml:space="preserve"> and install</w:t>
+      </w:r>
+      <w:r>
+        <w:rPr>
+          <w:lang w:val="en-US"/>
+        </w:rPr>
+        <w:t xml:space="preserve"> </w:t>
+      </w:r>
+      <w:hyperlink r:id="rId49" w:history="1">
+        <w:r>
+          <w:rPr>
+            <w:rStyle w:val="Hyperlink"/>
+            <w:lang w:val="en-US"/>
+          </w:rPr>
+          <w:t>https://aka.ms/ssmsfullsetup</w:t>
+        </w:r>
+      </w:hyperlink>
+      <w:r>
+        <w:rPr>
+          <w:lang w:val="en-US"/>
+        </w:rPr>
+        <w:t xml:space="preserve"> </w:t>
+      </w:r>
+      <w:r>
+        <w:rPr>
+          <w:lang w:val="en-US"/>
+        </w:rPr>
+        <w:t xml:space="preserve">if you want </w:t>
+      </w:r>
+      <w:r>
+        <w:rPr>
+          <w:lang w:val="en-US"/>
+        </w:rPr>
+        <w:t>to access the database.</w:t>
+      </w:r>
+    </w:p>
+    <w:p>
+      <w:pPr>
+        <w:rPr>
+          <w:lang w:val="en-US"/>
+        </w:rPr>
+      </w:pPr>
+      <w:r>
+        <w:rPr>
+          <w:lang w:val="en-US"/>
+        </w:rPr>
+        <w:t xml:space="preserve">Installation </w:t>
+      </w:r>
+      <w:r>
+        <w:rPr>
+          <w:lang w:val="en-US"/>
+        </w:rPr>
+        <w:t>works as follows</w:t>
+      </w:r>
+    </w:p>
+    <w:p>
+      <w:pPr>
+        <w:rPr>
+          <w:lang w:val="en-US"/>
+        </w:rPr>
+      </w:pPr>
+      <w:r>
+        <w:rPr>
+          <w:lang w:val="en-US"/>
+        </w:rPr>
+        <w:drawing>
+          <wp:inline distT="0" distB="0" distL="0" distR="0" wp14:anchorId="0EF94F9A" wp14:editId="4F6B897B">
+            <wp:extent cx="5760720" cy="4973320"/>
+            <wp:effectExtent l="0" t="0" r="0" b="0"/>
+            <wp:docPr id="38" name="Grafik 38" descr="Ein Bild, das Text enthält.&#10;&#10;Automatisch generierte Beschreibung"/>
+            <wp:cNvGraphicFramePr>
+              <a:graphicFrameLocks xmlns:a="http://schemas.openxmlformats.org/drawingml/2006/main" noChangeAspect="1"/>
+            </wp:cNvGraphicFramePr>
+            <a:graphic xmlns:a="http://schemas.openxmlformats.org/drawingml/2006/main">
+              <a:graphicData uri="http://schemas.openxmlformats.org/drawingml/2006/picture">
+                <pic:pic xmlns:pic="http://schemas.openxmlformats.org/drawingml/2006/picture">
+                  <pic:nvPicPr>
+                    <pic:cNvPr id="38" name="Grafik 38" descr="Ein Bild, das Text enthält.&#10;&#10;Automatisch generierte Beschreibung"/>
+                    <pic:cNvPicPr/>
+                  </pic:nvPicPr>
+                  <pic:blipFill>
+                    <a:blip r:embed="rId50"/>
+                    <a:stretch>
+                      <a:fillRect/>
+                    </a:stretch>
+                  </pic:blipFill>
+                  <pic:spPr>
+                    <a:xfrm>
+                      <a:off x="0" y="0"/>
+                      <a:ext cx="5760720" cy="4973320"/>
+                    </a:xfrm>
+                    <a:prstGeom prst="rect">
+                      <a:avLst/>
+                    </a:prstGeom>
+                  </pic:spPr>
+                </pic:pic>
+              </a:graphicData>
+            </a:graphic>
+          </wp:inline>
+        </w:drawing>
+      </w:r>
+    </w:p>
+    <w:p>
+      <w:pPr>
+        <w:rPr>
+          <w:lang w:val="en-US"/>
+        </w:rPr>
+      </w:pPr>
+      <w:r>
+        <w:rPr>
+          <w:lang w:val="en-US"/>
+        </w:rPr>
+        <w:br w:type="page"/>
+      </w:r>
+    </w:p>
+    <w:p>
+      <w:pPr>
+        <w:rPr>
+          <w:lang w:val="en-US"/>
+        </w:rPr>
+      </w:pPr>
+      <w:r>
+        <w:rPr>
+          <w:lang w:val="en-US"/>
+        </w:rPr>
+        <w:lastRenderedPageBreak/>
+        <w:t xml:space="preserve">Start “SQL Server Management Studio” after installation and </w:t>
+      </w:r>
+      <w:r>
+        <w:rPr>
+          <w:lang w:val="en-US"/>
+        </w:rPr>
+        <w:t>connect to your localhost on port 1433 as follows:</w:t>
+      </w:r>
+    </w:p>
+    <w:p>
+      <w:pPr>
+        <w:rPr>
+          <w:lang w:val="en-US"/>
+        </w:rPr>
+      </w:pPr>
+      <w:r>
+        <w:rPr>
+          <w:lang w:val="en-US"/>
+        </w:rPr>
+        <w:drawing>
+          <wp:inline distT="0" distB="0" distL="0" distR="0" wp14:anchorId="18CE148B" wp14:editId="34F6C83A">
+            <wp:extent cx="4544059" cy="3000794"/>
+            <wp:effectExtent l="0" t="0" r="9525" b="9525"/>
+            <wp:docPr id="39" name="Grafik 39" descr="Ein Bild, das Text enthält.&#10;&#10;Automatisch generierte Beschreibung"/>
+            <wp:cNvGraphicFramePr>
+              <a:graphicFrameLocks xmlns:a="http://schemas.openxmlformats.org/drawingml/2006/main" noChangeAspect="1"/>
+            </wp:cNvGraphicFramePr>
+            <a:graphic xmlns:a="http://schemas.openxmlformats.org/drawingml/2006/main">
+              <a:graphicData uri="http://schemas.openxmlformats.org/drawingml/2006/picture">
+                <pic:pic xmlns:pic="http://schemas.openxmlformats.org/drawingml/2006/picture">
+                  <pic:nvPicPr>
+                    <pic:cNvPr id="39" name="Grafik 39" descr="Ein Bild, das Text enthält.&#10;&#10;Automatisch generierte Beschreibung"/>
+                    <pic:cNvPicPr/>
+                  </pic:nvPicPr>
+                  <pic:blipFill>
+                    <a:blip r:embed="rId51"/>
+                    <a:stretch>
+                      <a:fillRect/>
+                    </a:stretch>
+                  </pic:blipFill>
+                  <pic:spPr>
+                    <a:xfrm>
+                      <a:off x="0" y="0"/>
+                      <a:ext cx="4544059" cy="3000794"/>
+                    </a:xfrm>
+                    <a:prstGeom prst="rect">
+                      <a:avLst/>
+                    </a:prstGeom>
+                  </pic:spPr>
+                </pic:pic>
+              </a:graphicData>
+            </a:graphic>
+          </wp:inline>
+        </w:drawing>
+      </w:r>
+    </w:p>
+    <w:p>
+      <w:pPr>
+        <w:rPr>
+          <w:lang w:val="en-US"/>
+        </w:rPr>
+      </w:pPr>
+      <w:r>
+        <w:rPr>
+          <w:lang w:val="en-US"/>
+        </w:rPr>
+        <w:t>The default password for the sa user is “Start#123”</w:t>
+      </w:r>
+    </w:p>
+    <w:p>
+      <w:pPr>
+        <w:rPr>
+          <w:lang w:val="en-US"/>
+        </w:rPr>
+      </w:pPr>
+      <w:r>
+        <w:rPr>
+          <w:lang w:val="en-US"/>
+        </w:rPr>
+        <w:t>Now</w:t>
+      </w:r>
+      <w:r>
+        <w:rPr>
+          <w:lang w:val="en-US"/>
+        </w:rPr>
+        <w:t xml:space="preserve"> DB administration tasks can be performed:</w:t>
+      </w:r>
+    </w:p>
+    <w:p>
+      <w:pPr>
+        <w:rPr>
+          <w:lang w:val="en-US"/>
+        </w:rPr>
+      </w:pPr>
+      <w:r>
+        <w:rPr>
+          <w:lang w:val="en-US"/>
+        </w:rPr>
+        <w:drawing>
+          <wp:inline distT="0" distB="0" distL="0" distR="0" wp14:anchorId="1B01041A" wp14:editId="2A6CA439">
+            <wp:extent cx="3433946" cy="4476750"/>
+            <wp:effectExtent l="0" t="0" r="0" b="0"/>
+            <wp:docPr id="40" name="Grafik 40" descr="Ein Bild, das Text enthält.&#10;&#10;Automatisch generierte Beschreibung"/>
+            <wp:cNvGraphicFramePr>
+              <a:graphicFrameLocks xmlns:a="http://schemas.openxmlformats.org/drawingml/2006/main" noChangeAspect="1"/>
+            </wp:cNvGraphicFramePr>
+            <a:graphic xmlns:a="http://schemas.openxmlformats.org/drawingml/2006/main">
+              <a:graphicData uri="http://schemas.openxmlformats.org/drawingml/2006/picture">
+                <pic:pic xmlns:pic="http://schemas.openxmlformats.org/drawingml/2006/picture">
+                  <pic:nvPicPr>
+                    <pic:cNvPr id="40" name="Grafik 40" descr="Ein Bild, das Text enthält.&#10;&#10;Automatisch generierte Beschreibung"/>
+                    <pic:cNvPicPr/>
+                  </pic:nvPicPr>
+                  <pic:blipFill>
+                    <a:blip r:embed="rId52"/>
+                    <a:stretch>
+                      <a:fillRect/>
+                    </a:stretch>
+                  </pic:blipFill>
+                  <pic:spPr>
+                    <a:xfrm>
+                      <a:off x="0" y="0"/>
+                      <a:ext cx="3438883" cy="4483186"/>
+                    </a:xfrm>
+                    <a:prstGeom prst="rect">
+                      <a:avLst/>
+                    </a:prstGeom>
+                  </pic:spPr>
+                </pic:pic>
+              </a:graphicData>
+            </a:graphic>
+          </wp:inline>
+        </w:drawing>
+      </w:r>
+    </w:p>
+    <w:p>
+      <w:pPr>
+        <w:rPr>
+          <w:lang w:val="en-US"/>
+        </w:rPr>
+      </w:pPr>
+      <w:r>
+        <w:rPr>
+          <w:lang w:val="en-US"/>
+        </w:rPr>
+        <w:br w:type="page"/>
+      </w:r>
+    </w:p>
+    <w:p>
+      <w:pPr>
+        <w:rPr>
+          <w:lang w:val="en-US"/>
+        </w:rPr>
+      </w:pPr>
+    </w:p>
+    <w:p>
+      <w:pPr>
+        <w:pStyle w:val="berschrift2"/>
+        <w:rPr>
+          <w:lang w:val="en-US"/>
+        </w:rPr>
+      </w:pPr>
+      <w:r>
+        <w:rPr>
+          <w:lang w:val="en-US"/>
+        </w:rPr>
+        <w:t>Linux Installation on Debian</w:t>
+      </w:r>
+    </w:p>
+    <w:p>
+      <w:pPr>
+        <w:pStyle w:val="berschrift3"/>
+        <w:rPr>
+          <w:noProof/>
+          <w:lang w:val="en-US"/>
+        </w:rPr>
+      </w:pPr>
+      <w:r>
+        <w:rPr>
+          <w:noProof/>
+          <w:lang w:val="en-US"/>
+        </w:rPr>
+        <w:t>Add regular user to suders</w:t>
+      </w:r>
+    </w:p>
+    <w:p>
+      <w:pPr>
+        <w:rPr>
+          <w:noProof/>
+          <w:lang w:val="en-US"/>
+        </w:rPr>
+      </w:pPr>
+      <w:r>
+        <w:rPr>
+          <w:noProof/>
+          <w:lang w:val="en-US"/>
+        </w:rPr>
+        <w:t xml:space="preserve">If you have installed Debian please make sure that your </w:t>
+      </w:r>
+      <w:r>
+        <w:rPr>
+          <w:noProof/>
+          <w:lang w:val="en-US"/>
+        </w:rPr>
+        <w:t xml:space="preserve">regular user, e. g. “debian” has sudo permissions to ensure </w:t>
+      </w:r>
+      <w:r>
+        <w:rPr>
+          <w:noProof/>
+          <w:lang w:val="en-US"/>
+        </w:rPr>
+        <w:t>that do the following</w:t>
+      </w:r>
+    </w:p>
+    <w:p>
+      <w:pPr>
+        <w:rPr>
           <w:rFonts w:ascii="Lucida Console" w:hAnsi="Lucida Console" w:cs="Lucida Console"/>
           <w:noProof/>
           <w:sz w:val="24"/>
           <w:szCs w:val="24"/>
           <w:lang w:val="en-US"/>
         </w:rPr>
-        <w:t>su root</w:t>
-      </w:r>
-    </w:p>
-    <w:p>
-      <w:pPr>
+      </w:pPr>
+      <w:r>
         <w:rPr>
           <w:rFonts w:ascii="Lucida Console" w:hAnsi="Lucida Console" w:cs="Lucida Console"/>
           <w:noProof/>
@@ -3477,8 +3634,11 @@
           <w:szCs w:val="24"/>
           <w:lang w:val="en-US"/>
         </w:rPr>
-      </w:pPr>
-      <w:r>
+        <w:t>su root</w:t>
+      </w:r>
+    </w:p>
+    <w:p>
+      <w:pPr>
         <w:rPr>
           <w:rFonts w:ascii="Lucida Console" w:hAnsi="Lucida Console" w:cs="Lucida Console"/>
           <w:noProof/>
@@ -3486,40 +3646,7 @@
           <w:szCs w:val="24"/>
           <w:lang w:val="en-US"/>
         </w:rPr>
-        <w:t>nano /etc/sudoers</w:t>
-      </w:r>
-    </w:p>
-    <w:p>
-      <w:pPr>
-        <w:rPr>
-          <w:lang w:val="en-US"/>
-        </w:rPr>
-      </w:pPr>
-      <w:r>
-        <w:rPr>
-          <w:lang w:val="en-US"/>
-        </w:rPr>
-        <w:t xml:space="preserve">Add your user </w:t>
-      </w:r>
-      <w:r>
-        <w:rPr>
-          <w:lang w:val="en-US"/>
-        </w:rPr>
-        <w:t>to the file as shown below</w:t>
-      </w:r>
-    </w:p>
-    <w:p>
-      <w:pPr>
-        <w:rPr>
-          <w:lang w:val="en-US"/>
-        </w:rPr>
-      </w:pPr>
-      <w:r>
-        <w:rPr>
-          <w:lang w:val="en-US"/>
-        </w:rPr>
-        <w:t xml:space="preserve">Example: </w:t>
-      </w:r>
+      </w:pPr>
       <w:r>
         <w:rPr>
           <w:rFonts w:ascii="Lucida Console" w:hAnsi="Lucida Console" w:cs="Lucida Console"/>
@@ -3528,6 +3655,48 @@
           <w:szCs w:val="24"/>
           <w:lang w:val="en-US"/>
         </w:rPr>
+        <w:t>nano /etc/sudoers</w:t>
+      </w:r>
+    </w:p>
+    <w:p>
+      <w:pPr>
+        <w:rPr>
+          <w:lang w:val="en-US"/>
+        </w:rPr>
+      </w:pPr>
+      <w:r>
+        <w:rPr>
+          <w:lang w:val="en-US"/>
+        </w:rPr>
+        <w:t xml:space="preserve">Add your user </w:t>
+      </w:r>
+      <w:r>
+        <w:rPr>
+          <w:lang w:val="en-US"/>
+        </w:rPr>
+        <w:t>to the file as shown below</w:t>
+      </w:r>
+    </w:p>
+    <w:p>
+      <w:pPr>
+        <w:rPr>
+          <w:lang w:val="en-US"/>
+        </w:rPr>
+      </w:pPr>
+      <w:r>
+        <w:rPr>
+          <w:lang w:val="en-US"/>
+        </w:rPr>
+        <w:t xml:space="preserve">Example: </w:t>
+      </w:r>
+      <w:r>
+        <w:rPr>
+          <w:rFonts w:ascii="Lucida Console" w:hAnsi="Lucida Console" w:cs="Lucida Console"/>
+          <w:noProof/>
+          <w:sz w:val="24"/>
+          <w:szCs w:val="24"/>
+          <w:lang w:val="en-US"/>
+        </w:rPr>
         <w:t>debian ALL=(ALL:ALL) ALL</w:t>
       </w:r>
     </w:p>
@@ -3547,21 +3716,7 @@
         <w:rPr>
           <w:lang w:val="en-US"/>
         </w:rPr>
-        <w:t xml:space="preserve">to use the </w:t>
-      </w:r>
-      <w:proofErr w:type="spellStart"/>
-      <w:r>
-        <w:rPr>
-          <w:lang w:val="en-US"/>
-        </w:rPr>
-        <w:t>sudo</w:t>
-      </w:r>
-      <w:proofErr w:type="spellEnd"/>
-      <w:r>
-        <w:rPr>
-          <w:lang w:val="en-US"/>
-        </w:rPr>
-        <w:t xml:space="preserve"> command with your user later.</w:t>
+        <w:t>to use the sudo command with your user later.</w:t>
       </w:r>
     </w:p>
     <w:p>
@@ -3593,7 +3748,7 @@
                     </pic:cNvPicPr>
                   </pic:nvPicPr>
                   <pic:blipFill>
-                    <a:blip r:embed="rId49">
+                    <a:blip r:embed="rId53">
                       <a:extLst>
                         <a:ext uri="{28A0092B-C50C-407E-A947-70E740481C1C}">
                           <a14:useLocalDpi xmlns:a14="http://schemas.microsoft.com/office/drawing/2010/main" val="0"/>

</xml_diff>